<commit_message>
reverted all custom FSBL work to prepare for all-at-once implementation of FSBL, security_kernel, runtime
</commit_message>
<xml_diff>
--- a/steps.docx
+++ b/steps.docx
@@ -1672,7 +1672,10 @@
         </w:numPr>
       </w:pPr>
       <w:r>
-        <w:t>NOTE: This code contains partition indices that will need to be defined later. Marked by TODO:</w:t>
+        <w:t xml:space="preserve">NOTE: </w:t>
+      </w:r>
+      <w:r>
+        <w:t xml:space="preserve">The next section of code contains major commented-out u96 sections of code for reference to be used when customizing for this project. </w:t>
       </w:r>
     </w:p>
     <w:p>
@@ -1699,6 +1702,7 @@
         <w:pStyle w:val="ListParagraph"/>
       </w:pPr>
       <w:r>
+        <w:lastRenderedPageBreak/>
         <w:br w:type="page"/>
       </w:r>
     </w:p>
@@ -3114,1115 +3118,53 @@
                 <w:sz w:val="16"/>
                 <w:szCs w:val="16"/>
               </w:rPr>
-              <w:t>/* Hash the security kernel partition */</w:t>
-            </w:r>
-          </w:p>
-          <w:p>
-            <w:pPr>
-              <w:rPr>
-                <w:rFonts w:ascii="Courier New" w:hAnsi="Courier New" w:cs="Courier New"/>
-                <w:sz w:val="16"/>
-                <w:szCs w:val="16"/>
-              </w:rPr>
-            </w:pPr>
-            <w:r>
-              <w:rPr>
-                <w:rFonts w:ascii="Courier New" w:hAnsi="Courier New" w:cs="Courier New"/>
-                <w:sz w:val="16"/>
-                <w:szCs w:val="16"/>
-              </w:rPr>
-              <w:t>                        /* TODO: Verify these partition indices (4, 5, 6) match your BOOT.BIN layout! */</w:t>
-            </w:r>
-          </w:p>
-          <w:p>
-            <w:pPr>
-              <w:rPr>
-                <w:rFonts w:ascii="Courier New" w:hAnsi="Courier New" w:cs="Courier New"/>
-                <w:sz w:val="16"/>
-                <w:szCs w:val="16"/>
-              </w:rPr>
-            </w:pPr>
-            <w:r>
-              <w:rPr>
-                <w:rFonts w:ascii="Courier New" w:hAnsi="Courier New" w:cs="Courier New"/>
-                <w:sz w:val="16"/>
-                <w:szCs w:val="16"/>
-              </w:rPr>
-              <w:t>                        u8 kernel_hash[XFSBL_HASH_TYPE_SHA3] __attribute__ ((aligned (4))) = {0};</w:t>
-            </w:r>
-          </w:p>
-          <w:p>
-            <w:pPr>
-              <w:rPr>
-                <w:rFonts w:ascii="Courier New" w:hAnsi="Courier New" w:cs="Courier New"/>
-                <w:sz w:val="16"/>
-                <w:szCs w:val="16"/>
-              </w:rPr>
-            </w:pPr>
-          </w:p>
-          <w:p>
-            <w:pPr>
-              <w:rPr>
-                <w:rFonts w:ascii="Courier New" w:hAnsi="Courier New" w:cs="Courier New"/>
-                <w:sz w:val="16"/>
-                <w:szCs w:val="16"/>
-              </w:rPr>
-            </w:pPr>
-            <w:r>
-              <w:rPr>
-                <w:rFonts w:ascii="Courier New" w:hAnsi="Courier New" w:cs="Courier New"/>
-                <w:sz w:val="16"/>
-                <w:szCs w:val="16"/>
-              </w:rPr>
-              <w:t>                        u32 kernel_length;</w:t>
-            </w:r>
-          </w:p>
-          <w:p>
-            <w:pPr>
-              <w:rPr>
-                <w:rFonts w:ascii="Courier New" w:hAnsi="Courier New" w:cs="Courier New"/>
-                <w:sz w:val="16"/>
-                <w:szCs w:val="16"/>
-              </w:rPr>
-            </w:pPr>
-            <w:r>
-              <w:rPr>
-                <w:rFonts w:ascii="Courier New" w:hAnsi="Courier New" w:cs="Courier New"/>
-                <w:sz w:val="16"/>
-                <w:szCs w:val="16"/>
-              </w:rPr>
-              <w:t>                        const XFsblPs_PartitionHeader * partition_header;</w:t>
-            </w:r>
-          </w:p>
-          <w:p>
-            <w:pPr>
-              <w:rPr>
-                <w:rFonts w:ascii="Courier New" w:hAnsi="Courier New" w:cs="Courier New"/>
-                <w:sz w:val="16"/>
-                <w:szCs w:val="16"/>
-              </w:rPr>
-            </w:pPr>
-            <w:r>
-              <w:rPr>
-                <w:rFonts w:ascii="Courier New" w:hAnsi="Courier New" w:cs="Courier New"/>
-                <w:sz w:val="16"/>
-                <w:szCs w:val="16"/>
-              </w:rPr>
-              <w:t>                        UINTPTR kernel_load_addr;</w:t>
-            </w:r>
-          </w:p>
-          <w:p>
-            <w:pPr>
-              <w:rPr>
-                <w:rFonts w:ascii="Courier New" w:hAnsi="Courier New" w:cs="Courier New"/>
-                <w:sz w:val="16"/>
-                <w:szCs w:val="16"/>
-              </w:rPr>
-            </w:pPr>
-          </w:p>
-          <w:p>
-            <w:pPr>
-              <w:rPr>
-                <w:rFonts w:ascii="Courier New" w:hAnsi="Courier New" w:cs="Courier New"/>
-                <w:sz w:val="16"/>
-                <w:szCs w:val="16"/>
-              </w:rPr>
-            </w:pPr>
-            <w:r>
-              <w:rPr>
-                <w:rFonts w:ascii="Courier New" w:hAnsi="Courier New" w:cs="Courier New"/>
-                <w:sz w:val="16"/>
-                <w:szCs w:val="16"/>
-              </w:rPr>
-              <w:t>                        //Partition in ATCM (Example Index 4)</w:t>
-            </w:r>
-          </w:p>
-          <w:p>
-            <w:pPr>
-              <w:rPr>
-                <w:rFonts w:ascii="Courier New" w:hAnsi="Courier New" w:cs="Courier New"/>
-                <w:sz w:val="16"/>
-                <w:szCs w:val="16"/>
-              </w:rPr>
-            </w:pPr>
-            <w:r>
-              <w:rPr>
-                <w:rFonts w:ascii="Courier New" w:hAnsi="Courier New" w:cs="Courier New"/>
-                <w:sz w:val="16"/>
-                <w:szCs w:val="16"/>
-              </w:rPr>
-              <w:t>                        //Verify if your SK is here. If not, adjust index.</w:t>
-            </w:r>
-          </w:p>
-          <w:p>
-            <w:pPr>
-              <w:rPr>
-                <w:rFonts w:ascii="Courier New" w:hAnsi="Courier New" w:cs="Courier New"/>
-                <w:sz w:val="16"/>
-                <w:szCs w:val="16"/>
-              </w:rPr>
-            </w:pPr>
-            <w:r>
-              <w:rPr>
-                <w:rFonts w:ascii="Courier New" w:hAnsi="Courier New" w:cs="Courier New"/>
-                <w:sz w:val="16"/>
-                <w:szCs w:val="16"/>
-              </w:rPr>
-              <w:t>                        /*</w:t>
-            </w:r>
-          </w:p>
-          <w:p>
-            <w:pPr>
-              <w:rPr>
-                <w:rFonts w:ascii="Courier New" w:hAnsi="Courier New" w:cs="Courier New"/>
-                <w:sz w:val="16"/>
-                <w:szCs w:val="16"/>
-              </w:rPr>
-            </w:pPr>
-            <w:r>
-              <w:rPr>
-                <w:rFonts w:ascii="Courier New" w:hAnsi="Courier New" w:cs="Courier New"/>
-                <w:sz w:val="16"/>
-                <w:szCs w:val="16"/>
-              </w:rPr>
-              <w:t>                        partition_header = &amp;FsblInstance.ImageHeader.PartitionHeader[4];</w:t>
-            </w:r>
-          </w:p>
-          <w:p>
-            <w:pPr>
-              <w:rPr>
-                <w:rFonts w:ascii="Courier New" w:hAnsi="Courier New" w:cs="Courier New"/>
-                <w:sz w:val="16"/>
-                <w:szCs w:val="16"/>
-              </w:rPr>
-            </w:pPr>
-            <w:r>
-              <w:rPr>
-                <w:rFonts w:ascii="Courier New" w:hAnsi="Courier New" w:cs="Courier New"/>
-                <w:sz w:val="16"/>
-                <w:szCs w:val="16"/>
-              </w:rPr>
-              <w:t>                        kernel_length = partition_header-&gt;TotalDataWordLength * 4U;</w:t>
-            </w:r>
-          </w:p>
-          <w:p>
-            <w:pPr>
-              <w:rPr>
-                <w:rFonts w:ascii="Courier New" w:hAnsi="Courier New" w:cs="Courier New"/>
-                <w:sz w:val="16"/>
-                <w:szCs w:val="16"/>
-              </w:rPr>
-            </w:pPr>
-            <w:r>
-              <w:rPr>
-                <w:rFonts w:ascii="Courier New" w:hAnsi="Courier New" w:cs="Courier New"/>
-                <w:sz w:val="16"/>
-                <w:szCs w:val="16"/>
-              </w:rPr>
-              <w:t>                        kernel_load_addr = ((UINTPTR)(partition_header-&gt;DestinationLoadAddress)) + XFSBL_R50_HIGH_ATCM_START_ADDRESS;</w:t>
-            </w:r>
-          </w:p>
-          <w:p>
-            <w:pPr>
-              <w:rPr>
-                <w:rFonts w:ascii="Courier New" w:hAnsi="Courier New" w:cs="Courier New"/>
-                <w:sz w:val="16"/>
-                <w:szCs w:val="16"/>
-              </w:rPr>
-            </w:pPr>
-          </w:p>
-          <w:p>
-            <w:pPr>
-              <w:rPr>
-                <w:rFonts w:ascii="Courier New" w:hAnsi="Courier New" w:cs="Courier New"/>
-                <w:sz w:val="16"/>
-                <w:szCs w:val="16"/>
-              </w:rPr>
-            </w:pPr>
-            <w:r>
-              <w:rPr>
-                <w:rFonts w:ascii="Courier New" w:hAnsi="Courier New" w:cs="Courier New"/>
-                <w:sz w:val="16"/>
-                <w:szCs w:val="16"/>
-              </w:rPr>
-              <w:t>                        XFsbl_Printf(DEBUG_GENERAL, "Partition Address: %016x\r\n", kernel_load_addr);</w:t>
-            </w:r>
-          </w:p>
-          <w:p>
-            <w:pPr>
-              <w:rPr>
-                <w:rFonts w:ascii="Courier New" w:hAnsi="Courier New" w:cs="Courier New"/>
-                <w:sz w:val="16"/>
-                <w:szCs w:val="16"/>
-              </w:rPr>
-            </w:pPr>
-            <w:r>
-              <w:rPr>
-                <w:rFonts w:ascii="Courier New" w:hAnsi="Courier New" w:cs="Courier New"/>
-                <w:sz w:val="16"/>
-                <w:szCs w:val="16"/>
-              </w:rPr>
-              <w:t>                        XFsbl_Printf(DEBUG_GENERAL, "Partition Length: %08d\r\n", kernel_length);</w:t>
-            </w:r>
-          </w:p>
-          <w:p>
-            <w:pPr>
-              <w:rPr>
-                <w:rFonts w:ascii="Courier New" w:hAnsi="Courier New" w:cs="Courier New"/>
-                <w:sz w:val="16"/>
-                <w:szCs w:val="16"/>
-              </w:rPr>
-            </w:pPr>
-          </w:p>
-          <w:p>
-            <w:pPr>
-              <w:rPr>
-                <w:rFonts w:ascii="Courier New" w:hAnsi="Courier New" w:cs="Courier New"/>
-                <w:sz w:val="16"/>
-                <w:szCs w:val="16"/>
-              </w:rPr>
-            </w:pPr>
-            <w:r>
-              <w:rPr>
-                <w:rFonts w:ascii="Courier New" w:hAnsi="Courier New" w:cs="Courier New"/>
-                <w:sz w:val="16"/>
-                <w:szCs w:val="16"/>
-              </w:rPr>
-              <w:t>                        XSecure_Sha3Initialize(&amp;csu_sha3, &amp;CsuDma);</w:t>
-            </w:r>
-          </w:p>
-          <w:p>
-            <w:pPr>
-              <w:rPr>
-                <w:rFonts w:ascii="Courier New" w:hAnsi="Courier New" w:cs="Courier New"/>
-                <w:sz w:val="16"/>
-                <w:szCs w:val="16"/>
-              </w:rPr>
-            </w:pPr>
-            <w:r>
-              <w:rPr>
-                <w:rFonts w:ascii="Courier New" w:hAnsi="Courier New" w:cs="Courier New"/>
-                <w:sz w:val="16"/>
-                <w:szCs w:val="16"/>
-              </w:rPr>
-              <w:t>                        XSecure_Sha3Update(&amp;csu_sha3, (u8*)kernel_load_addr, kernel_length);</w:t>
-            </w:r>
-          </w:p>
-          <w:p>
-            <w:pPr>
-              <w:rPr>
-                <w:rFonts w:ascii="Courier New" w:hAnsi="Courier New" w:cs="Courier New"/>
-                <w:sz w:val="16"/>
-                <w:szCs w:val="16"/>
-              </w:rPr>
-            </w:pPr>
-            <w:r>
-              <w:rPr>
-                <w:rFonts w:ascii="Courier New" w:hAnsi="Courier New" w:cs="Courier New"/>
-                <w:sz w:val="16"/>
-                <w:szCs w:val="16"/>
-              </w:rPr>
-              <w:t>                        */</w:t>
-            </w:r>
-          </w:p>
-          <w:p>
-            <w:pPr>
-              <w:rPr>
-                <w:rFonts w:ascii="Courier New" w:hAnsi="Courier New" w:cs="Courier New"/>
-                <w:sz w:val="16"/>
-                <w:szCs w:val="16"/>
-              </w:rPr>
-            </w:pPr>
-          </w:p>
-          <w:p>
-            <w:pPr>
-              <w:rPr>
-                <w:rFonts w:ascii="Courier New" w:hAnsi="Courier New" w:cs="Courier New"/>
-                <w:sz w:val="16"/>
-                <w:szCs w:val="16"/>
-              </w:rPr>
-            </w:pPr>
-            <w:r>
-              <w:rPr>
-                <w:rFonts w:ascii="Courier New" w:hAnsi="Courier New" w:cs="Courier New"/>
-                <w:sz w:val="16"/>
-                <w:szCs w:val="16"/>
-              </w:rPr>
-              <w:t>                        //Partition in OCM (Example Index 5)</w:t>
-            </w:r>
-          </w:p>
-          <w:p>
-            <w:pPr>
-              <w:rPr>
-                <w:rFonts w:ascii="Courier New" w:hAnsi="Courier New" w:cs="Courier New"/>
-                <w:sz w:val="16"/>
-                <w:szCs w:val="16"/>
-              </w:rPr>
-            </w:pPr>
-            <w:r>
-              <w:rPr>
-                <w:rFonts w:ascii="Courier New" w:hAnsi="Courier New" w:cs="Courier New"/>
-                <w:sz w:val="16"/>
-                <w:szCs w:val="16"/>
-              </w:rPr>
-              <w:t>                        /*</w:t>
-            </w:r>
-          </w:p>
-          <w:p>
-            <w:pPr>
-              <w:rPr>
-                <w:rFonts w:ascii="Courier New" w:hAnsi="Courier New" w:cs="Courier New"/>
-                <w:sz w:val="16"/>
-                <w:szCs w:val="16"/>
-              </w:rPr>
-            </w:pPr>
-            <w:r>
-              <w:rPr>
-                <w:rFonts w:ascii="Courier New" w:hAnsi="Courier New" w:cs="Courier New"/>
-                <w:sz w:val="16"/>
-                <w:szCs w:val="16"/>
-              </w:rPr>
-              <w:t>                        partition_header = &amp;FsblInstance.ImageHeader.PartitionHeader[5];</w:t>
-            </w:r>
-          </w:p>
-          <w:p>
-            <w:pPr>
-              <w:rPr>
-                <w:rFonts w:ascii="Courier New" w:hAnsi="Courier New" w:cs="Courier New"/>
-                <w:sz w:val="16"/>
-                <w:szCs w:val="16"/>
-              </w:rPr>
-            </w:pPr>
-            <w:r>
-              <w:rPr>
-                <w:rFonts w:ascii="Courier New" w:hAnsi="Courier New" w:cs="Courier New"/>
-                <w:sz w:val="16"/>
-                <w:szCs w:val="16"/>
-              </w:rPr>
-              <w:t>                        kernel_length = partition_header -&gt;TotalDataWordLength * 4U;</w:t>
-            </w:r>
-          </w:p>
-          <w:p>
-            <w:pPr>
-              <w:rPr>
-                <w:rFonts w:ascii="Courier New" w:hAnsi="Courier New" w:cs="Courier New"/>
-                <w:sz w:val="16"/>
-                <w:szCs w:val="16"/>
-              </w:rPr>
-            </w:pPr>
-            <w:r>
-              <w:rPr>
-                <w:rFonts w:ascii="Courier New" w:hAnsi="Courier New" w:cs="Courier New"/>
-                <w:sz w:val="16"/>
-                <w:szCs w:val="16"/>
-              </w:rPr>
-              <w:t>                        kernel_load_addr = ((UINTPTR)(partition_header-&gt;DestinationLoadAddress));</w:t>
-            </w:r>
-          </w:p>
-          <w:p>
-            <w:pPr>
-              <w:rPr>
-                <w:rFonts w:ascii="Courier New" w:hAnsi="Courier New" w:cs="Courier New"/>
-                <w:sz w:val="16"/>
-                <w:szCs w:val="16"/>
-              </w:rPr>
-            </w:pPr>
-          </w:p>
-          <w:p>
-            <w:pPr>
-              <w:rPr>
-                <w:rFonts w:ascii="Courier New" w:hAnsi="Courier New" w:cs="Courier New"/>
-                <w:sz w:val="16"/>
-                <w:szCs w:val="16"/>
-              </w:rPr>
-            </w:pPr>
-            <w:r>
-              <w:rPr>
-                <w:rFonts w:ascii="Courier New" w:hAnsi="Courier New" w:cs="Courier New"/>
-                <w:sz w:val="16"/>
-                <w:szCs w:val="16"/>
-              </w:rPr>
-              <w:t>                        XFsbl_Printf(DEBUG_GENERAL, "Partition Address: %016x\r\n", kernel_load_addr);</w:t>
-            </w:r>
-          </w:p>
-          <w:p>
-            <w:pPr>
-              <w:rPr>
-                <w:rFonts w:ascii="Courier New" w:hAnsi="Courier New" w:cs="Courier New"/>
-                <w:sz w:val="16"/>
-                <w:szCs w:val="16"/>
-              </w:rPr>
-            </w:pPr>
-            <w:r>
-              <w:rPr>
-                <w:rFonts w:ascii="Courier New" w:hAnsi="Courier New" w:cs="Courier New"/>
-                <w:sz w:val="16"/>
-                <w:szCs w:val="16"/>
-              </w:rPr>
-              <w:t>                        XFsbl_Printf(DEBUG_GENERAL, "Partition Length: %08d\r\n", kernel_length);</w:t>
-            </w:r>
-          </w:p>
-          <w:p>
-            <w:pPr>
-              <w:rPr>
-                <w:rFonts w:ascii="Courier New" w:hAnsi="Courier New" w:cs="Courier New"/>
-                <w:sz w:val="16"/>
-                <w:szCs w:val="16"/>
-              </w:rPr>
-            </w:pPr>
-          </w:p>
-          <w:p>
-            <w:pPr>
-              <w:rPr>
-                <w:rFonts w:ascii="Courier New" w:hAnsi="Courier New" w:cs="Courier New"/>
-                <w:sz w:val="16"/>
-                <w:szCs w:val="16"/>
-              </w:rPr>
-            </w:pPr>
-            <w:r>
-              <w:rPr>
-                <w:rFonts w:ascii="Courier New" w:hAnsi="Courier New" w:cs="Courier New"/>
-                <w:sz w:val="16"/>
-                <w:szCs w:val="16"/>
-              </w:rPr>
-              <w:t>                        XSecure_Sha3Update(&amp;csu_sha3, (u8*)kernel_load_addr, kernel_length);</w:t>
-            </w:r>
-          </w:p>
-          <w:p>
-            <w:pPr>
-              <w:rPr>
-                <w:rFonts w:ascii="Courier New" w:hAnsi="Courier New" w:cs="Courier New"/>
-                <w:sz w:val="16"/>
-                <w:szCs w:val="16"/>
-              </w:rPr>
-            </w:pPr>
-            <w:r>
-              <w:rPr>
-                <w:rFonts w:ascii="Courier New" w:hAnsi="Courier New" w:cs="Courier New"/>
-                <w:sz w:val="16"/>
-                <w:szCs w:val="16"/>
-              </w:rPr>
-              <w:t>                        */</w:t>
-            </w:r>
-          </w:p>
-          <w:p>
-            <w:pPr>
-              <w:rPr>
-                <w:rFonts w:ascii="Courier New" w:hAnsi="Courier New" w:cs="Courier New"/>
-                <w:sz w:val="16"/>
-                <w:szCs w:val="16"/>
-              </w:rPr>
-            </w:pPr>
-          </w:p>
-          <w:p>
-            <w:pPr>
-              <w:rPr>
-                <w:rFonts w:ascii="Courier New" w:hAnsi="Courier New" w:cs="Courier New"/>
-                <w:sz w:val="16"/>
-                <w:szCs w:val="16"/>
-              </w:rPr>
-            </w:pPr>
-            <w:r>
-              <w:rPr>
-                <w:rFonts w:ascii="Courier New" w:hAnsi="Courier New" w:cs="Courier New"/>
-                <w:sz w:val="16"/>
-                <w:szCs w:val="16"/>
-              </w:rPr>
-              <w:t>                        //Partition in DDR (Example Index 6)</w:t>
-            </w:r>
-          </w:p>
-          <w:p>
-            <w:pPr>
-              <w:rPr>
-                <w:rFonts w:ascii="Courier New" w:hAnsi="Courier New" w:cs="Courier New"/>
-                <w:sz w:val="16"/>
-                <w:szCs w:val="16"/>
-              </w:rPr>
-            </w:pPr>
-            <w:r>
-              <w:rPr>
-                <w:rFonts w:ascii="Courier New" w:hAnsi="Courier New" w:cs="Courier New"/>
-                <w:sz w:val="16"/>
-                <w:szCs w:val="16"/>
-              </w:rPr>
-              <w:lastRenderedPageBreak/>
-              <w:t>                        /*</w:t>
-            </w:r>
-          </w:p>
-          <w:p>
-            <w:pPr>
-              <w:rPr>
-                <w:rFonts w:ascii="Courier New" w:hAnsi="Courier New" w:cs="Courier New"/>
-                <w:sz w:val="16"/>
-                <w:szCs w:val="16"/>
-              </w:rPr>
-            </w:pPr>
-            <w:r>
-              <w:rPr>
-                <w:rFonts w:ascii="Courier New" w:hAnsi="Courier New" w:cs="Courier New"/>
-                <w:sz w:val="16"/>
-                <w:szCs w:val="16"/>
-              </w:rPr>
-              <w:t>                        partition_header = &amp;FsblInstance.ImageHeader.PartitionHeader[6];</w:t>
-            </w:r>
-          </w:p>
-          <w:p>
-            <w:pPr>
-              <w:rPr>
-                <w:rFonts w:ascii="Courier New" w:hAnsi="Courier New" w:cs="Courier New"/>
-                <w:sz w:val="16"/>
-                <w:szCs w:val="16"/>
-              </w:rPr>
-            </w:pPr>
-            <w:r>
-              <w:rPr>
-                <w:rFonts w:ascii="Courier New" w:hAnsi="Courier New" w:cs="Courier New"/>
-                <w:sz w:val="16"/>
-                <w:szCs w:val="16"/>
-              </w:rPr>
-              <w:t>                        kernel_length = partition_header -&gt;TotalDataWordLength * 4U;</w:t>
-            </w:r>
-          </w:p>
-          <w:p>
-            <w:pPr>
-              <w:rPr>
-                <w:rFonts w:ascii="Courier New" w:hAnsi="Courier New" w:cs="Courier New"/>
-                <w:sz w:val="16"/>
-                <w:szCs w:val="16"/>
-              </w:rPr>
-            </w:pPr>
-            <w:r>
-              <w:rPr>
-                <w:rFonts w:ascii="Courier New" w:hAnsi="Courier New" w:cs="Courier New"/>
-                <w:sz w:val="16"/>
-                <w:szCs w:val="16"/>
-              </w:rPr>
-              <w:t>                        kernel_load_addr = ((UINTPTR)(partition_header-&gt;DestinationLoadAddress));</w:t>
-            </w:r>
-          </w:p>
-          <w:p>
-            <w:pPr>
-              <w:rPr>
-                <w:rFonts w:ascii="Courier New" w:hAnsi="Courier New" w:cs="Courier New"/>
-                <w:sz w:val="16"/>
-                <w:szCs w:val="16"/>
-              </w:rPr>
-            </w:pPr>
-          </w:p>
-          <w:p>
-            <w:pPr>
-              <w:rPr>
-                <w:rFonts w:ascii="Courier New" w:hAnsi="Courier New" w:cs="Courier New"/>
-                <w:sz w:val="16"/>
-                <w:szCs w:val="16"/>
-              </w:rPr>
-            </w:pPr>
-            <w:r>
-              <w:rPr>
-                <w:rFonts w:ascii="Courier New" w:hAnsi="Courier New" w:cs="Courier New"/>
-                <w:sz w:val="16"/>
-                <w:szCs w:val="16"/>
-              </w:rPr>
-              <w:t>                        XFsbl_Printf(DEBUG_GENERAL, "Partition Address: %016x\r\n", kernel_load_addr);</w:t>
-            </w:r>
-          </w:p>
-          <w:p>
-            <w:pPr>
-              <w:rPr>
-                <w:rFonts w:ascii="Courier New" w:hAnsi="Courier New" w:cs="Courier New"/>
-                <w:sz w:val="16"/>
-                <w:szCs w:val="16"/>
-              </w:rPr>
-            </w:pPr>
-            <w:r>
-              <w:rPr>
-                <w:rFonts w:ascii="Courier New" w:hAnsi="Courier New" w:cs="Courier New"/>
-                <w:sz w:val="16"/>
-                <w:szCs w:val="16"/>
-              </w:rPr>
-              <w:t>                        XFsbl_Printf(DEBUG_GENERAL, "Partition Length: %08d\r\n", kernel_length);</w:t>
-            </w:r>
-          </w:p>
-          <w:p>
-            <w:pPr>
-              <w:rPr>
-                <w:rFonts w:ascii="Courier New" w:hAnsi="Courier New" w:cs="Courier New"/>
-                <w:sz w:val="16"/>
-                <w:szCs w:val="16"/>
-              </w:rPr>
-            </w:pPr>
-          </w:p>
-          <w:p>
-            <w:pPr>
-              <w:rPr>
-                <w:rFonts w:ascii="Courier New" w:hAnsi="Courier New" w:cs="Courier New"/>
-                <w:sz w:val="16"/>
-                <w:szCs w:val="16"/>
-              </w:rPr>
-            </w:pPr>
-            <w:r>
-              <w:rPr>
-                <w:rFonts w:ascii="Courier New" w:hAnsi="Courier New" w:cs="Courier New"/>
-                <w:sz w:val="16"/>
-                <w:szCs w:val="16"/>
-              </w:rPr>
-              <w:t>                        XSecure_Sha3Update(&amp;csu_sha3, (u8*)kernel_load_addr, kernel_length);</w:t>
-            </w:r>
-          </w:p>
-          <w:p>
-            <w:pPr>
-              <w:rPr>
-                <w:rFonts w:ascii="Courier New" w:hAnsi="Courier New" w:cs="Courier New"/>
-                <w:sz w:val="16"/>
-                <w:szCs w:val="16"/>
-              </w:rPr>
-            </w:pPr>
-          </w:p>
-          <w:p>
-            <w:pPr>
-              <w:rPr>
-                <w:rFonts w:ascii="Courier New" w:hAnsi="Courier New" w:cs="Courier New"/>
-                <w:sz w:val="16"/>
-                <w:szCs w:val="16"/>
-              </w:rPr>
-            </w:pPr>
-            <w:r>
-              <w:rPr>
-                <w:rFonts w:ascii="Courier New" w:hAnsi="Courier New" w:cs="Courier New"/>
-                <w:sz w:val="16"/>
-                <w:szCs w:val="16"/>
-              </w:rPr>
-              <w:t>                        XSecure_Sha3Finish(&amp;csu_sha3, kernel_hash);</w:t>
-            </w:r>
-          </w:p>
-          <w:p>
-            <w:pPr>
-              <w:rPr>
-                <w:rFonts w:ascii="Courier New" w:hAnsi="Courier New" w:cs="Courier New"/>
-                <w:sz w:val="16"/>
-                <w:szCs w:val="16"/>
-              </w:rPr>
-            </w:pPr>
-            <w:r>
-              <w:rPr>
-                <w:rFonts w:ascii="Courier New" w:hAnsi="Courier New" w:cs="Courier New"/>
-                <w:sz w:val="16"/>
-                <w:szCs w:val="16"/>
-              </w:rPr>
-              <w:t>                        */</w:t>
-            </w:r>
-          </w:p>
-          <w:p>
-            <w:pPr>
-              <w:rPr>
-                <w:rFonts w:ascii="Courier New" w:hAnsi="Courier New" w:cs="Courier New"/>
-                <w:sz w:val="16"/>
-                <w:szCs w:val="16"/>
-              </w:rPr>
-            </w:pPr>
-          </w:p>
-          <w:p>
-            <w:pPr>
-              <w:rPr>
-                <w:rFonts w:ascii="Courier New" w:hAnsi="Courier New" w:cs="Courier New"/>
-                <w:sz w:val="16"/>
-                <w:szCs w:val="16"/>
-              </w:rPr>
-            </w:pPr>
-            <w:r>
-              <w:rPr>
-                <w:rFonts w:ascii="Courier New" w:hAnsi="Courier New" w:cs="Courier New"/>
-                <w:sz w:val="16"/>
-                <w:szCs w:val="16"/>
-              </w:rPr>
-              <w:t>                        /*</w:t>
-            </w:r>
-          </w:p>
-          <w:p>
-            <w:pPr>
-              <w:rPr>
-                <w:rFonts w:ascii="Courier New" w:hAnsi="Courier New" w:cs="Courier New"/>
-                <w:sz w:val="16"/>
-                <w:szCs w:val="16"/>
-              </w:rPr>
-            </w:pPr>
-            <w:r>
-              <w:rPr>
-                <w:rFonts w:ascii="Courier New" w:hAnsi="Courier New" w:cs="Courier New"/>
-                <w:sz w:val="16"/>
-                <w:szCs w:val="16"/>
-              </w:rPr>
-              <w:t>                        //Write the kernel hash to OCM</w:t>
-            </w:r>
-          </w:p>
-          <w:p>
-            <w:pPr>
-              <w:rPr>
-                <w:rFonts w:ascii="Courier New" w:hAnsi="Courier New" w:cs="Courier New"/>
-                <w:sz w:val="16"/>
-                <w:szCs w:val="16"/>
-              </w:rPr>
-            </w:pPr>
-            <w:r>
-              <w:rPr>
-                <w:rFonts w:ascii="Courier New" w:hAnsi="Courier New" w:cs="Courier New"/>
-                <w:sz w:val="16"/>
-                <w:szCs w:val="16"/>
-              </w:rPr>
-              <w:t>                        XFsbl_Printf(DEBUG_GENERAL,"Kernel Hash: ");</w:t>
-            </w:r>
-          </w:p>
-          <w:p>
-            <w:pPr>
-              <w:rPr>
-                <w:rFonts w:ascii="Courier New" w:hAnsi="Courier New" w:cs="Courier New"/>
-                <w:sz w:val="16"/>
-                <w:szCs w:val="16"/>
-              </w:rPr>
-            </w:pPr>
-            <w:r>
-              <w:rPr>
-                <w:rFonts w:ascii="Courier New" w:hAnsi="Courier New" w:cs="Courier New"/>
-                <w:sz w:val="16"/>
-                <w:szCs w:val="16"/>
-              </w:rPr>
-              <w:t>                        int i;</w:t>
-            </w:r>
-          </w:p>
-          <w:p>
-            <w:pPr>
-              <w:rPr>
-                <w:rFonts w:ascii="Courier New" w:hAnsi="Courier New" w:cs="Courier New"/>
-                <w:sz w:val="16"/>
-                <w:szCs w:val="16"/>
-              </w:rPr>
-            </w:pPr>
-            <w:r>
-              <w:rPr>
-                <w:rFonts w:ascii="Courier New" w:hAnsi="Courier New" w:cs="Courier New"/>
-                <w:sz w:val="16"/>
-                <w:szCs w:val="16"/>
-              </w:rPr>
-              <w:t>                        for (i = 0; i &lt; XFSBL_HASH_TYPE_SHA3; i++){</w:t>
-            </w:r>
-          </w:p>
-          <w:p>
-            <w:pPr>
-              <w:rPr>
-                <w:rFonts w:ascii="Courier New" w:hAnsi="Courier New" w:cs="Courier New"/>
-                <w:sz w:val="16"/>
-                <w:szCs w:val="16"/>
-              </w:rPr>
-            </w:pPr>
-            <w:r>
-              <w:rPr>
-                <w:rFonts w:ascii="Courier New" w:hAnsi="Courier New" w:cs="Courier New"/>
-                <w:sz w:val="16"/>
-                <w:szCs w:val="16"/>
-              </w:rPr>
-              <w:t>                            XFsbl_Printf(DEBUG_GENERAL, "%02x", kernel_hash[i]);</w:t>
-            </w:r>
-          </w:p>
-          <w:p>
-            <w:pPr>
-              <w:rPr>
-                <w:rFonts w:ascii="Courier New" w:hAnsi="Courier New" w:cs="Courier New"/>
-                <w:sz w:val="16"/>
-                <w:szCs w:val="16"/>
-              </w:rPr>
-            </w:pPr>
-            <w:r>
-              <w:rPr>
-                <w:rFonts w:ascii="Courier New" w:hAnsi="Courier New" w:cs="Courier New"/>
-                <w:sz w:val="16"/>
-                <w:szCs w:val="16"/>
-              </w:rPr>
-              <w:t>                            Xil_Out8(OCM_SEC_BUFFER_ADDRESS + i, kernel_hash[i]);</w:t>
-            </w:r>
-          </w:p>
-          <w:p>
-            <w:pPr>
-              <w:rPr>
-                <w:rFonts w:ascii="Courier New" w:hAnsi="Courier New" w:cs="Courier New"/>
-                <w:sz w:val="16"/>
-                <w:szCs w:val="16"/>
-              </w:rPr>
-            </w:pPr>
-            <w:r>
-              <w:rPr>
-                <w:rFonts w:ascii="Courier New" w:hAnsi="Courier New" w:cs="Courier New"/>
-                <w:sz w:val="16"/>
-                <w:szCs w:val="16"/>
-              </w:rPr>
-              <w:t>                        }</w:t>
-            </w:r>
-          </w:p>
-          <w:p>
-            <w:pPr>
-              <w:rPr>
-                <w:rFonts w:ascii="Courier New" w:hAnsi="Courier New" w:cs="Courier New"/>
-                <w:sz w:val="16"/>
-                <w:szCs w:val="16"/>
-              </w:rPr>
-            </w:pPr>
-          </w:p>
-          <w:p>
-            <w:pPr>
-              <w:rPr>
-                <w:rFonts w:ascii="Courier New" w:hAnsi="Courier New" w:cs="Courier New"/>
-                <w:sz w:val="16"/>
-                <w:szCs w:val="16"/>
-              </w:rPr>
-            </w:pPr>
-            <w:r>
-              <w:rPr>
-                <w:rFonts w:ascii="Courier New" w:hAnsi="Courier New" w:cs="Courier New"/>
-                <w:sz w:val="16"/>
-                <w:szCs w:val="16"/>
-              </w:rPr>
-              <w:t>                        //Generate the keygen seed using the kernel hash and the device key</w:t>
-            </w:r>
-          </w:p>
-          <w:p>
-            <w:pPr>
-              <w:rPr>
-                <w:rFonts w:ascii="Courier New" w:hAnsi="Courier New" w:cs="Courier New"/>
-                <w:sz w:val="16"/>
-                <w:szCs w:val="16"/>
-              </w:rPr>
-            </w:pPr>
-            <w:r>
-              <w:rPr>
-                <w:rFonts w:ascii="Courier New" w:hAnsi="Courier New" w:cs="Courier New"/>
-                <w:sz w:val="16"/>
-                <w:szCs w:val="16"/>
-              </w:rPr>
-              <w:t>                        XSecure_Sha3Initialize(&amp;csu_sha3, &amp;CsuDma);</w:t>
-            </w:r>
-          </w:p>
-          <w:p>
-            <w:pPr>
-              <w:rPr>
-                <w:rFonts w:ascii="Courier New" w:hAnsi="Courier New" w:cs="Courier New"/>
-                <w:sz w:val="16"/>
-                <w:szCs w:val="16"/>
-              </w:rPr>
-            </w:pPr>
-            <w:r>
-              <w:rPr>
-                <w:rFonts w:ascii="Courier New" w:hAnsi="Courier New" w:cs="Courier New"/>
-                <w:sz w:val="16"/>
-                <w:szCs w:val="16"/>
-              </w:rPr>
-              <w:t>                        XSecure_Sha3Update(&amp;csu_sha3, kernel_hash, XFSBL_HASH_TYPE_SHA3);</w:t>
-            </w:r>
-          </w:p>
-          <w:p>
-            <w:pPr>
-              <w:rPr>
-                <w:rFonts w:ascii="Courier New" w:hAnsi="Courier New" w:cs="Courier New"/>
-                <w:sz w:val="16"/>
-                <w:szCs w:val="16"/>
-              </w:rPr>
-            </w:pPr>
-            <w:r>
-              <w:rPr>
-                <w:rFonts w:ascii="Courier New" w:hAnsi="Courier New" w:cs="Courier New"/>
-                <w:sz w:val="16"/>
-                <w:szCs w:val="16"/>
-              </w:rPr>
-              <w:t>                        XSecure_Sha3Update(&amp;csu_sha3, root_sk, 512);</w:t>
-            </w:r>
-          </w:p>
-          <w:p>
-            <w:pPr>
-              <w:rPr>
-                <w:rFonts w:ascii="Courier New" w:hAnsi="Courier New" w:cs="Courier New"/>
-                <w:sz w:val="16"/>
-                <w:szCs w:val="16"/>
-              </w:rPr>
-            </w:pPr>
-            <w:r>
-              <w:rPr>
-                <w:rFonts w:ascii="Courier New" w:hAnsi="Courier New" w:cs="Courier New"/>
-                <w:sz w:val="16"/>
-                <w:szCs w:val="16"/>
-              </w:rPr>
-              <w:t>                        XSecure_Sha3Update(&amp;csu_sha3, root_mod, 512);</w:t>
-            </w:r>
-          </w:p>
-          <w:p>
-            <w:pPr>
-              <w:rPr>
-                <w:rFonts w:ascii="Courier New" w:hAnsi="Courier New" w:cs="Courier New"/>
-                <w:sz w:val="16"/>
-                <w:szCs w:val="16"/>
-              </w:rPr>
-            </w:pPr>
-          </w:p>
-          <w:p>
-            <w:pPr>
-              <w:rPr>
-                <w:rFonts w:ascii="Courier New" w:hAnsi="Courier New" w:cs="Courier New"/>
-                <w:sz w:val="16"/>
-                <w:szCs w:val="16"/>
-              </w:rPr>
-            </w:pPr>
-            <w:r>
-              <w:rPr>
-                <w:rFonts w:ascii="Courier New" w:hAnsi="Courier New" w:cs="Courier New"/>
-                <w:sz w:val="16"/>
-                <w:szCs w:val="16"/>
-              </w:rPr>
-              <w:t>                        XSecure_Sha3Finish(&amp;csu_sha3, kernel_hash);</w:t>
-            </w:r>
-          </w:p>
-          <w:p>
-            <w:pPr>
-              <w:rPr>
-                <w:rFonts w:ascii="Courier New" w:hAnsi="Courier New" w:cs="Courier New"/>
-                <w:sz w:val="16"/>
-                <w:szCs w:val="16"/>
-              </w:rPr>
-            </w:pPr>
-          </w:p>
-          <w:p>
-            <w:pPr>
-              <w:rPr>
-                <w:rFonts w:ascii="Courier New" w:hAnsi="Courier New" w:cs="Courier New"/>
-                <w:sz w:val="16"/>
-                <w:szCs w:val="16"/>
-              </w:rPr>
-            </w:pPr>
-            <w:r>
-              <w:rPr>
-                <w:rFonts w:ascii="Courier New" w:hAnsi="Courier New" w:cs="Courier New"/>
-                <w:sz w:val="16"/>
-                <w:szCs w:val="16"/>
-              </w:rPr>
-              <w:t>                        XFsbl_Printf(DEBUG_GENERAL,"\r\nKeygen Seed: ");</w:t>
-            </w:r>
-          </w:p>
-          <w:p>
-            <w:pPr>
-              <w:rPr>
-                <w:rFonts w:ascii="Courier New" w:hAnsi="Courier New" w:cs="Courier New"/>
-                <w:sz w:val="16"/>
-                <w:szCs w:val="16"/>
-              </w:rPr>
-            </w:pPr>
-          </w:p>
-          <w:p>
-            <w:pPr>
-              <w:rPr>
-                <w:rFonts w:ascii="Courier New" w:hAnsi="Courier New" w:cs="Courier New"/>
-                <w:sz w:val="16"/>
-                <w:szCs w:val="16"/>
-              </w:rPr>
-            </w:pPr>
-            <w:r>
-              <w:rPr>
-                <w:rFonts w:ascii="Courier New" w:hAnsi="Courier New" w:cs="Courier New"/>
-                <w:sz w:val="16"/>
-                <w:szCs w:val="16"/>
-              </w:rPr>
-              <w:t>                        //Truncate the SHA3-384 output to SHA3-256</w:t>
-            </w:r>
-          </w:p>
-          <w:p>
-            <w:pPr>
-              <w:rPr>
-                <w:rFonts w:ascii="Courier New" w:hAnsi="Courier New" w:cs="Courier New"/>
-                <w:sz w:val="16"/>
-                <w:szCs w:val="16"/>
-              </w:rPr>
-            </w:pPr>
-            <w:r>
-              <w:rPr>
-                <w:rFonts w:ascii="Courier New" w:hAnsi="Courier New" w:cs="Courier New"/>
-                <w:sz w:val="16"/>
-                <w:szCs w:val="16"/>
-              </w:rPr>
-              <w:t>                        for (i = 0; i &lt; 32; i++){</w:t>
-            </w:r>
-          </w:p>
-          <w:p>
-            <w:pPr>
-              <w:rPr>
-                <w:rFonts w:ascii="Courier New" w:hAnsi="Courier New" w:cs="Courier New"/>
-                <w:sz w:val="16"/>
-                <w:szCs w:val="16"/>
-              </w:rPr>
-            </w:pPr>
-            <w:r>
-              <w:rPr>
-                <w:rFonts w:ascii="Courier New" w:hAnsi="Courier New" w:cs="Courier New"/>
-                <w:sz w:val="16"/>
-                <w:szCs w:val="16"/>
-              </w:rPr>
-              <w:t>                            XFsbl_Printf(DEBUG_GENERAL, "%02x", kernel_hash[i]);</w:t>
-            </w:r>
-          </w:p>
-          <w:p>
-            <w:pPr>
-              <w:rPr>
-                <w:rFonts w:ascii="Courier New" w:hAnsi="Courier New" w:cs="Courier New"/>
-                <w:sz w:val="16"/>
-                <w:szCs w:val="16"/>
-              </w:rPr>
-            </w:pPr>
-            <w:r>
-              <w:rPr>
-                <w:rFonts w:ascii="Courier New" w:hAnsi="Courier New" w:cs="Courier New"/>
-                <w:sz w:val="16"/>
-                <w:szCs w:val="16"/>
-              </w:rPr>
-              <w:t>                            Xil_Out8(OCM_SEC_BUFFER_ADDRESS + XFSBL_HASH_TYPE_SHA3 + i, kernel_hash[i]);</w:t>
-            </w:r>
-          </w:p>
-          <w:p>
-            <w:pPr>
-              <w:rPr>
-                <w:rFonts w:ascii="Courier New" w:hAnsi="Courier New" w:cs="Courier New"/>
-                <w:sz w:val="16"/>
-                <w:szCs w:val="16"/>
-              </w:rPr>
-            </w:pPr>
-            <w:r>
-              <w:rPr>
-                <w:rFonts w:ascii="Courier New" w:hAnsi="Courier New" w:cs="Courier New"/>
-                <w:sz w:val="16"/>
-                <w:szCs w:val="16"/>
-              </w:rPr>
-              <w:t>                        }</w:t>
-            </w:r>
-          </w:p>
-          <w:p>
-            <w:pPr>
-              <w:rPr>
-                <w:rFonts w:ascii="Courier New" w:hAnsi="Courier New" w:cs="Courier New"/>
-                <w:sz w:val="16"/>
-                <w:szCs w:val="16"/>
-              </w:rPr>
-            </w:pPr>
-            <w:r>
-              <w:rPr>
-                <w:rFonts w:ascii="Courier New" w:hAnsi="Courier New" w:cs="Courier New"/>
-                <w:sz w:val="16"/>
-                <w:szCs w:val="16"/>
-              </w:rPr>
-              <w:t>                        */</w:t>
-            </w:r>
-          </w:p>
-          <w:p>
-            <w:pPr>
-              <w:rPr>
-                <w:rFonts w:ascii="Courier New" w:hAnsi="Courier New" w:cs="Courier New"/>
-                <w:sz w:val="16"/>
-                <w:szCs w:val="16"/>
-              </w:rPr>
-            </w:pPr>
-          </w:p>
+              <w:t>5  XFsblPs FsblInstance = {0x3U, XFSBL_SUCCESS, 0U, 0U, 0U, 0U};</w:t>
+            </w:r>
+          </w:p>
+          <w:p>
+            <w:pPr>
+              <w:rPr>
+                <w:rFonts w:ascii="Courier New" w:hAnsi="Courier New" w:cs="Courier New"/>
+                <w:sz w:val="16"/>
+                <w:szCs w:val="16"/>
+              </w:rPr>
+            </w:pPr>
+            <w:r>
+              <w:rPr>
+                <w:rFonts w:ascii="Courier New" w:hAnsi="Courier New" w:cs="Courier New"/>
+                <w:sz w:val="16"/>
+                <w:szCs w:val="16"/>
+              </w:rPr>
+              <w:t xml:space="preserve">    6  static XSecure_Sha3 csu_sha3;</w:t>
+            </w:r>
+          </w:p>
+          <w:p>
+            <w:pPr>
+              <w:rPr>
+                <w:rFonts w:ascii="Courier New" w:hAnsi="Courier New" w:cs="Courier New"/>
+                <w:sz w:val="16"/>
+                <w:szCs w:val="16"/>
+              </w:rPr>
+            </w:pPr>
+            <w:r>
+              <w:rPr>
+                <w:rFonts w:ascii="Courier New" w:hAnsi="Courier New" w:cs="Courier New"/>
+                <w:sz w:val="16"/>
+                <w:szCs w:val="16"/>
+              </w:rPr>
+              <w:t xml:space="preserve">    </w:t>
+            </w:r>
+            <w:r>
+              <w:rPr>
+                <w:rFonts w:ascii="Courier New" w:hAnsi="Courier New" w:cs="Courier New"/>
+                <w:sz w:val="16"/>
+                <w:szCs w:val="16"/>
+                <w:highlight w:val="green"/>
+              </w:rPr>
+              <w:t>7 +static UINTPTR s_AppLoadAddr;</w:t>
+            </w:r>
+          </w:p>
+          <w:p/>
           <w:p/>
         </w:tc>
       </w:tr>
@@ -4319,7 +3261,6 @@
               </w:rPr>
             </w:pPr>
             <w:r>
-              <w:lastRenderedPageBreak/>
               <w:t>stat_minus_1</w:t>
             </w:r>
             <w:r>
@@ -4374,6 +3315,7 @@
                 <w:b/>
                 <w:bCs/>
               </w:rPr>
+              <w:lastRenderedPageBreak/>
               <w:t>Bitstream Loading Logic Change:</w:t>
             </w:r>
             <w:r>
@@ -4683,7 +3625,6 @@
               <w:spacing w:after="160" w:line="278" w:lineRule="auto"/>
             </w:pPr>
             <w:r>
-              <w:lastRenderedPageBreak/>
               <w:t>I have analyzed </w:t>
             </w:r>
             <w:hyperlink r:id="rId18" w:tooltip="e:\x\shef\u96\security_kernel\ipi.c" w:history="1">
@@ -4707,6 +3648,7 @@
                 <w:b/>
                 <w:bCs/>
               </w:rPr>
+              <w:lastRenderedPageBreak/>
               <w:t>The Migration Plan:</w:t>
             </w:r>
           </w:p>
@@ -4980,6 +3922,7 @@
               <w:spacing w:after="160" w:line="278" w:lineRule="auto"/>
             </w:pPr>
             <w:r>
+              <w:lastRenderedPageBreak/>
               <w:t>Shawn Feezer</w:t>
             </w:r>
           </w:p>
@@ -5179,11 +4122,7 @@
               <w:t>technically</w:t>
             </w:r>
             <w:r>
-              <w:t xml:space="preserve"> you could probably still force-feed the PCAP registers if you completely bypassed the standard libraries, it would be fighting against the platform. </w:t>
-            </w:r>
-            <w:r>
-              <w:lastRenderedPageBreak/>
-              <w:t>Moving to XFpga_BitStream_Load is the "correct" and maintainable path for 2023.2, even if it feels like giving up some low-level control.</w:t>
+              <w:t> you could probably still force-feed the PCAP registers if you completely bypassed the standard libraries, it would be fighting against the platform. Moving to XFpga_BitStream_Load is the "correct" and maintainable path for 2023.2, even if it feels like giving up some low-level control.</w:t>
             </w:r>
           </w:p>
           <w:p>
@@ -5206,7 +4145,6 @@
         <w:rPr>
           <w:vanish/>
         </w:rPr>
-        <w:lastRenderedPageBreak/>
         <w:t>Top of Form</w:t>
       </w:r>
     </w:p>

</xml_diff>